<commit_message>
Update ContratanteService to use 'Prefeitura municipal' and format event date in GeracaoModeloService; adjust button comment in Index.vue
</commit_message>
<xml_diff>
--- a/resources/modelos_proposta/DECLARACOES.docx
+++ b/resources/modelos_proposta/DECLARACOES.docx
@@ -77,13 +77,74 @@
           <w:rFonts w:ascii="Calibri" w:eastAsia="Calibri" w:hAnsi="Calibri" w:cs="Calibri"/>
         </w:rPr>
       </w:pPr>
-    </w:p>
-    <w:p>
-      <w:pPr>
-        <w:rPr>
-          <w:rFonts w:ascii="Calibri" w:eastAsia="Calibri" w:hAnsi="Calibri" w:cs="Calibri"/>
-        </w:rPr>
-      </w:pPr>
+      <w:r>
+        <w:rPr>
+          <w:rFonts w:ascii="Calibri" w:eastAsia="Calibri" w:hAnsi="Calibri" w:cs="Calibri"/>
+        </w:rPr>
+        <w:tab/>
+      </w:r>
+      <w:r>
+        <w:rPr>
+          <w:rFonts w:ascii="Calibri" w:eastAsia="Calibri" w:hAnsi="Calibri" w:cs="Calibri"/>
+        </w:rPr>
+        <w:tab/>
+      </w:r>
+      <w:r>
+        <w:rPr>
+          <w:rFonts w:ascii="Calibri" w:eastAsia="Calibri" w:hAnsi="Calibri" w:cs="Calibri"/>
+        </w:rPr>
+        <w:tab/>
+      </w:r>
+      <w:r>
+        <w:rPr>
+          <w:rFonts w:ascii="Calibri" w:eastAsia="Calibri" w:hAnsi="Calibri" w:cs="Calibri"/>
+        </w:rPr>
+        <w:tab/>
+      </w:r>
+      <w:r>
+        <w:rPr>
+          <w:rFonts w:ascii="Calibri" w:eastAsia="Calibri" w:hAnsi="Calibri" w:cs="Calibri"/>
+        </w:rPr>
+        <w:tab/>
+        <w:t>${IMAGEM}</w:t>
+      </w:r>
+    </w:p>
+    <w:p>
+      <w:pPr>
+        <w:rPr>
+          <w:rFonts w:ascii="Calibri" w:eastAsia="Calibri" w:hAnsi="Calibri" w:cs="Calibri"/>
+        </w:rPr>
+      </w:pPr>
+    </w:p>
+    <w:p>
+      <w:pPr>
+        <w:pStyle w:val="Corpodetexto"/>
+        <w:spacing w:before="2"/>
+        <w:ind w:right="44"/>
+        <w:rPr>
+          <w:rFonts w:ascii="Calibri" w:eastAsia="Calibri" w:hAnsi="Calibri" w:cs="Calibri"/>
+        </w:rPr>
+      </w:pPr>
+    </w:p>
+    <w:p>
+      <w:pPr>
+        <w:pStyle w:val="Corpodetexto"/>
+        <w:spacing w:before="2"/>
+        <w:ind w:right="44"/>
+        <w:rPr>
+          <w:rFonts w:ascii="Calibri" w:hAnsi="Calibri"/>
+          <w:color w:val="000000"/>
+          <w:u w:color="000000"/>
+        </w:rPr>
+      </w:pPr>
+      <w:r>
+        <w:rPr>
+          <w:rFonts w:ascii="Calibri" w:hAnsi="Calibri"/>
+          <w:color w:val="000000"/>
+          <w:u w:color="000000"/>
+        </w:rPr>
+        <w:t>${TRATAMENTO_DECLARACAO}</w:t>
+      </w:r>
     </w:p>
     <w:p>
       <w:pPr>
@@ -937,14 +998,78 @@
     </w:p>
     <w:p>
       <w:pPr>
-        <w:pStyle w:val="Corpodetexto"/>
+        <w:rPr>
+          <w:rFonts w:ascii="Calibri" w:eastAsia="Calibri" w:hAnsi="Calibri" w:cs="Calibri"/>
+        </w:rPr>
+      </w:pPr>
+      <w:r>
+        <w:rPr>
+          <w:rFonts w:ascii="Calibri" w:eastAsia="Calibri" w:hAnsi="Calibri" w:cs="Calibri"/>
+        </w:rPr>
+        <w:tab/>
+      </w:r>
+      <w:r>
+        <w:rPr>
+          <w:rFonts w:ascii="Calibri" w:eastAsia="Calibri" w:hAnsi="Calibri" w:cs="Calibri"/>
+        </w:rPr>
+        <w:tab/>
+      </w:r>
+      <w:r>
+        <w:rPr>
+          <w:rFonts w:ascii="Calibri" w:eastAsia="Calibri" w:hAnsi="Calibri" w:cs="Calibri"/>
+        </w:rPr>
+        <w:tab/>
+      </w:r>
+      <w:r>
+        <w:rPr>
+          <w:rFonts w:ascii="Calibri" w:eastAsia="Calibri" w:hAnsi="Calibri" w:cs="Calibri"/>
+        </w:rPr>
+        <w:tab/>
+      </w:r>
+      <w:r>
+        <w:rPr>
+          <w:rFonts w:ascii="Calibri" w:eastAsia="Calibri" w:hAnsi="Calibri" w:cs="Calibri"/>
+        </w:rPr>
+        <w:tab/>
+        <w:t>${IMAGEM}</w:t>
+      </w:r>
+    </w:p>
+    <w:p>
+      <w:pPr>
+        <w:rPr>
+          <w:rFonts w:ascii="Calibri" w:eastAsia="Calibri" w:hAnsi="Calibri" w:cs="Calibri"/>
+        </w:rPr>
+      </w:pPr>
+    </w:p>
+    <w:p>
+      <w:pPr>
+        <w:pStyle w:val="Corpodetexto"/>
+        <w:spacing w:before="2"/>
         <w:ind w:right="44"/>
         <w:rPr>
           <w:rFonts w:ascii="Calibri" w:eastAsia="Calibri" w:hAnsi="Calibri" w:cs="Calibri"/>
-          <w:b/>
-          <w:bCs/>
-        </w:rPr>
-      </w:pPr>
+        </w:rPr>
+      </w:pPr>
+    </w:p>
+    <w:p>
+      <w:pPr>
+        <w:pStyle w:val="Corpodetexto"/>
+        <w:spacing w:before="2"/>
+        <w:ind w:right="44"/>
+        <w:rPr>
+          <w:rFonts w:ascii="Calibri" w:hAnsi="Calibri"/>
+          <w:color w:val="000000"/>
+          <w:u w:color="000000"/>
+        </w:rPr>
+      </w:pPr>
+      <w:r>
+        <w:rPr>
+          <w:rFonts w:ascii="Calibri" w:hAnsi="Calibri"/>
+          <w:color w:val="000000"/>
+          <w:u w:color="000000"/>
+        </w:rPr>
+        <w:t>${TRATAMENTO_DECLARACAO}</w:t>
+      </w:r>
     </w:p>
     <w:p>
       <w:pPr>
@@ -1616,15 +1741,7 @@
           <w:color w:val="000000"/>
           <w:u w:color="000000"/>
         </w:rPr>
-        <w:t>}</w:t>
-      </w:r>
-      <w:r>
-        <w:rPr>
-          <w:rFonts w:ascii="Calibri" w:hAnsi="Calibri"/>
-          <w:color w:val="000000"/>
-          <w:u w:color="000000"/>
-        </w:rPr>
-        <w:t>.</w:t>
+        <w:t>}.</w:t>
       </w:r>
     </w:p>
     <w:p>
@@ -1914,6 +2031,81 @@
           <w:rFonts w:ascii="Calibri" w:eastAsia="Calibri" w:hAnsi="Calibri" w:cs="Calibri"/>
         </w:rPr>
       </w:pPr>
+    </w:p>
+    <w:p>
+      <w:pPr>
+        <w:rPr>
+          <w:rFonts w:ascii="Calibri" w:eastAsia="Calibri" w:hAnsi="Calibri" w:cs="Calibri"/>
+        </w:rPr>
+      </w:pPr>
+      <w:r>
+        <w:rPr>
+          <w:rFonts w:ascii="Calibri" w:eastAsia="Calibri" w:hAnsi="Calibri" w:cs="Calibri"/>
+        </w:rPr>
+        <w:tab/>
+      </w:r>
+      <w:r>
+        <w:rPr>
+          <w:rFonts w:ascii="Calibri" w:eastAsia="Calibri" w:hAnsi="Calibri" w:cs="Calibri"/>
+        </w:rPr>
+        <w:tab/>
+      </w:r>
+      <w:r>
+        <w:rPr>
+          <w:rFonts w:ascii="Calibri" w:eastAsia="Calibri" w:hAnsi="Calibri" w:cs="Calibri"/>
+        </w:rPr>
+        <w:tab/>
+      </w:r>
+      <w:r>
+        <w:rPr>
+          <w:rFonts w:ascii="Calibri" w:eastAsia="Calibri" w:hAnsi="Calibri" w:cs="Calibri"/>
+        </w:rPr>
+        <w:tab/>
+      </w:r>
+      <w:r>
+        <w:rPr>
+          <w:rFonts w:ascii="Calibri" w:eastAsia="Calibri" w:hAnsi="Calibri" w:cs="Calibri"/>
+        </w:rPr>
+        <w:tab/>
+        <w:t>${IMAGEM}</w:t>
+      </w:r>
+    </w:p>
+    <w:p>
+      <w:pPr>
+        <w:rPr>
+          <w:rFonts w:ascii="Calibri" w:eastAsia="Calibri" w:hAnsi="Calibri" w:cs="Calibri"/>
+        </w:rPr>
+      </w:pPr>
+    </w:p>
+    <w:p>
+      <w:pPr>
+        <w:pStyle w:val="Corpodetexto"/>
+        <w:spacing w:before="2"/>
+        <w:ind w:right="44"/>
+        <w:rPr>
+          <w:rFonts w:ascii="Calibri" w:eastAsia="Calibri" w:hAnsi="Calibri" w:cs="Calibri"/>
+        </w:rPr>
+      </w:pPr>
+    </w:p>
+    <w:p>
+      <w:pPr>
+        <w:pStyle w:val="Corpodetexto"/>
+        <w:spacing w:before="2"/>
+        <w:ind w:right="44"/>
+        <w:rPr>
+          <w:rFonts w:ascii="Calibri" w:hAnsi="Calibri"/>
+          <w:color w:val="000000"/>
+          <w:u w:color="000000"/>
+        </w:rPr>
+      </w:pPr>
+      <w:r>
+        <w:rPr>
+          <w:rFonts w:ascii="Calibri" w:hAnsi="Calibri"/>
+          <w:color w:val="000000"/>
+          <w:u w:color="000000"/>
+        </w:rPr>
+        <w:t>${TRATAMENTO_DECLARACAO}</w:t>
+      </w:r>
     </w:p>
     <w:p>
       <w:pPr>
@@ -2887,29 +3079,18 @@
         <w:spacing w:before="179"/>
         <w:ind w:right="44"/>
         <w:rPr>
-          <w:rFonts w:ascii="Calibri" w:hAnsi="Calibri"/>
-          <w:b/>
-          <w:bCs/>
-        </w:rPr>
-      </w:pPr>
-    </w:p>
-    <w:p>
-      <w:pPr>
-        <w:pStyle w:val="Ttulo1"/>
-        <w:spacing w:before="179"/>
-        <w:ind w:right="44"/>
-        <w:rPr>
-          <w:rFonts w:ascii="Calibri" w:eastAsia="Calibri" w:hAnsi="Calibri" w:cs="Calibri"/>
-          <w:b/>
-          <w:bCs/>
-        </w:rPr>
-      </w:pPr>
-      <w:r>
-        <w:rPr>
-          <w:rFonts w:ascii="Calibri" w:hAnsi="Calibri"/>
-          <w:b/>
-          <w:bCs/>
-        </w:rPr>
+          <w:rFonts w:ascii="Calibri" w:eastAsia="Calibri" w:hAnsi="Calibri" w:cs="Calibri"/>
+          <w:b/>
+          <w:bCs/>
+        </w:rPr>
+      </w:pPr>
+      <w:r>
+        <w:rPr>
+          <w:rFonts w:ascii="Calibri" w:hAnsi="Calibri"/>
+          <w:b/>
+          <w:bCs/>
+        </w:rPr>
+        <w:lastRenderedPageBreak/>
         <w:t>MODELO DE DECLARAÇÃO DE CUMPRIMENTO DO DISPOSTO NO INCISO XXXIII DO</w:t>
       </w:r>
       <w:r>
@@ -2968,6 +3149,82 @@
     <w:p/>
     <w:p>
       <w:pPr>
+        <w:rPr>
+          <w:rFonts w:ascii="Calibri" w:eastAsia="Calibri" w:hAnsi="Calibri" w:cs="Calibri"/>
+        </w:rPr>
+      </w:pPr>
+      <w:r>
+        <w:rPr>
+          <w:rFonts w:ascii="Calibri" w:eastAsia="Calibri" w:hAnsi="Calibri" w:cs="Calibri"/>
+        </w:rPr>
+        <w:tab/>
+      </w:r>
+      <w:r>
+        <w:rPr>
+          <w:rFonts w:ascii="Calibri" w:eastAsia="Calibri" w:hAnsi="Calibri" w:cs="Calibri"/>
+        </w:rPr>
+        <w:tab/>
+      </w:r>
+      <w:r>
+        <w:rPr>
+          <w:rFonts w:ascii="Calibri" w:eastAsia="Calibri" w:hAnsi="Calibri" w:cs="Calibri"/>
+        </w:rPr>
+        <w:tab/>
+      </w:r>
+      <w:r>
+        <w:rPr>
+          <w:rFonts w:ascii="Calibri" w:eastAsia="Calibri" w:hAnsi="Calibri" w:cs="Calibri"/>
+        </w:rPr>
+        <w:tab/>
+      </w:r>
+      <w:r>
+        <w:rPr>
+          <w:rFonts w:ascii="Calibri" w:eastAsia="Calibri" w:hAnsi="Calibri" w:cs="Calibri"/>
+        </w:rPr>
+        <w:tab/>
+        <w:t>${IMAGEM}</w:t>
+      </w:r>
+    </w:p>
+    <w:p>
+      <w:pPr>
+        <w:rPr>
+          <w:rFonts w:ascii="Calibri" w:eastAsia="Calibri" w:hAnsi="Calibri" w:cs="Calibri"/>
+        </w:rPr>
+      </w:pPr>
+    </w:p>
+    <w:p>
+      <w:pPr>
+        <w:pStyle w:val="Corpodetexto"/>
+        <w:spacing w:before="2"/>
+        <w:ind w:right="44"/>
+        <w:rPr>
+          <w:rFonts w:ascii="Calibri" w:eastAsia="Calibri" w:hAnsi="Calibri" w:cs="Calibri"/>
+        </w:rPr>
+      </w:pPr>
+    </w:p>
+    <w:p>
+      <w:pPr>
+        <w:pStyle w:val="Corpodetexto"/>
+        <w:spacing w:before="2"/>
+        <w:ind w:right="44"/>
+        <w:rPr>
+          <w:rFonts w:ascii="Calibri" w:hAnsi="Calibri"/>
+          <w:color w:val="000000"/>
+          <w:u w:color="000000"/>
+        </w:rPr>
+      </w:pPr>
+      <w:r>
+        <w:rPr>
+          <w:rFonts w:ascii="Calibri" w:hAnsi="Calibri"/>
+          <w:color w:val="000000"/>
+          <w:u w:color="000000"/>
+        </w:rPr>
+        <w:t>${TRATAMENTO_DECLARACAO}</w:t>
+      </w:r>
+    </w:p>
+    <w:p/>
+    <w:p>
+      <w:pPr>
         <w:spacing w:line="249" w:lineRule="exact"/>
         <w:ind w:right="44"/>
         <w:rPr>
@@ -2976,75 +3233,6 @@
           <w:bCs/>
           <w:color w:val="FF0000"/>
           <w:u w:color="FF0000"/>
-        </w:rPr>
-      </w:pPr>
-    </w:p>
-    <w:p>
-      <w:pPr>
-        <w:spacing w:line="249" w:lineRule="exact"/>
-        <w:ind w:right="44"/>
-        <w:rPr>
-          <w:rFonts w:ascii="Calibri" w:eastAsia="Calibri" w:hAnsi="Calibri" w:cs="Calibri"/>
-          <w:b/>
-          <w:bCs/>
-          <w:color w:val="FF0000"/>
-          <w:u w:color="FF0000"/>
-        </w:rPr>
-      </w:pPr>
-    </w:p>
-    <w:p>
-      <w:pPr>
-        <w:pStyle w:val="Corpodetexto"/>
-        <w:ind w:right="44"/>
-        <w:rPr>
-          <w:rFonts w:ascii="Calibri" w:eastAsia="Calibri" w:hAnsi="Calibri" w:cs="Calibri"/>
-          <w:b/>
-          <w:bCs/>
-        </w:rPr>
-      </w:pPr>
-    </w:p>
-    <w:p>
-      <w:pPr>
-        <w:pStyle w:val="PargrafodaLista"/>
-        <w:widowControl w:val="0"/>
-        <w:spacing w:before="1"/>
-        <w:ind w:left="0" w:right="44"/>
-        <w:jc w:val="both"/>
-        <w:rPr>
-          <w:rFonts w:ascii="Calibri" w:eastAsia="Calibri" w:hAnsi="Calibri" w:cs="Calibri"/>
-          <w:b/>
-          <w:bCs/>
-        </w:rPr>
-      </w:pPr>
-    </w:p>
-    <w:p>
-      <w:pPr>
-        <w:pStyle w:val="Corpodetexto"/>
-        <w:ind w:right="44"/>
-        <w:rPr>
-          <w:rFonts w:ascii="Calibri" w:eastAsia="Calibri" w:hAnsi="Calibri" w:cs="Calibri"/>
-          <w:b/>
-          <w:bCs/>
-        </w:rPr>
-      </w:pPr>
-    </w:p>
-    <w:p>
-      <w:pPr>
-        <w:pStyle w:val="Corpodetexto"/>
-        <w:ind w:right="44"/>
-        <w:rPr>
-          <w:rFonts w:ascii="Calibri" w:eastAsia="Calibri" w:hAnsi="Calibri" w:cs="Calibri"/>
-          <w:b/>
-          <w:bCs/>
-        </w:rPr>
-      </w:pPr>
-    </w:p>
-    <w:p>
-      <w:pPr>
-        <w:pStyle w:val="Corpodetexto"/>
-        <w:ind w:right="44"/>
-        <w:rPr>
-          <w:rFonts w:ascii="Calibri" w:eastAsia="Calibri" w:hAnsi="Calibri" w:cs="Calibri"/>
         </w:rPr>
       </w:pPr>
     </w:p>
@@ -3995,6 +4183,92 @@
     </w:p>
     <w:p>
       <w:pPr>
+        <w:rPr>
+          <w:rFonts w:ascii="Calibri" w:eastAsia="Calibri" w:hAnsi="Calibri" w:cs="Calibri"/>
+        </w:rPr>
+      </w:pPr>
+      <w:r>
+        <w:rPr>
+          <w:rFonts w:ascii="Calibri" w:eastAsia="Calibri" w:hAnsi="Calibri" w:cs="Calibri"/>
+        </w:rPr>
+        <w:tab/>
+      </w:r>
+      <w:r>
+        <w:rPr>
+          <w:rFonts w:ascii="Calibri" w:eastAsia="Calibri" w:hAnsi="Calibri" w:cs="Calibri"/>
+        </w:rPr>
+        <w:tab/>
+      </w:r>
+      <w:r>
+        <w:rPr>
+          <w:rFonts w:ascii="Calibri" w:eastAsia="Calibri" w:hAnsi="Calibri" w:cs="Calibri"/>
+        </w:rPr>
+        <w:tab/>
+      </w:r>
+      <w:r>
+        <w:rPr>
+          <w:rFonts w:ascii="Calibri" w:eastAsia="Calibri" w:hAnsi="Calibri" w:cs="Calibri"/>
+        </w:rPr>
+        <w:tab/>
+      </w:r>
+      <w:r>
+        <w:rPr>
+          <w:rFonts w:ascii="Calibri" w:eastAsia="Calibri" w:hAnsi="Calibri" w:cs="Calibri"/>
+        </w:rPr>
+        <w:tab/>
+        <w:t>${IMAGEM}</w:t>
+      </w:r>
+    </w:p>
+    <w:p>
+      <w:pPr>
+        <w:rPr>
+          <w:rFonts w:ascii="Calibri" w:eastAsia="Calibri" w:hAnsi="Calibri" w:cs="Calibri"/>
+        </w:rPr>
+      </w:pPr>
+    </w:p>
+    <w:p>
+      <w:pPr>
+        <w:pStyle w:val="Corpodetexto"/>
+        <w:spacing w:before="2"/>
+        <w:ind w:right="44"/>
+        <w:rPr>
+          <w:rFonts w:ascii="Calibri" w:eastAsia="Calibri" w:hAnsi="Calibri" w:cs="Calibri"/>
+        </w:rPr>
+      </w:pPr>
+    </w:p>
+    <w:p>
+      <w:pPr>
+        <w:pStyle w:val="Corpodetexto"/>
+        <w:spacing w:before="2"/>
+        <w:ind w:right="44"/>
+        <w:rPr>
+          <w:rFonts w:ascii="Calibri" w:hAnsi="Calibri"/>
+          <w:color w:val="000000"/>
+          <w:u w:color="000000"/>
+        </w:rPr>
+      </w:pPr>
+      <w:r>
+        <w:rPr>
+          <w:rFonts w:ascii="Calibri" w:hAnsi="Calibri"/>
+          <w:color w:val="000000"/>
+          <w:u w:color="000000"/>
+        </w:rPr>
+        <w:t>${TRATAMENTO_DECLARACAO}</w:t>
+      </w:r>
+    </w:p>
+    <w:p>
+      <w:pPr>
+        <w:pStyle w:val="Corpodetexto"/>
+        <w:ind w:right="44"/>
+        <w:rPr>
+          <w:rFonts w:ascii="Calibri" w:eastAsia="Calibri" w:hAnsi="Calibri" w:cs="Calibri"/>
+          <w:b/>
+          <w:bCs/>
+        </w:rPr>
+      </w:pPr>
+    </w:p>
+    <w:p>
+      <w:pPr>
         <w:pStyle w:val="Corpodetexto"/>
         <w:ind w:right="44"/>
         <w:rPr>
@@ -4572,6 +4846,92 @@
           <w:bCs/>
         </w:rPr>
       </w:pPr>
+    </w:p>
+    <w:p>
+      <w:pPr>
+        <w:pStyle w:val="Corpodetexto"/>
+        <w:ind w:right="44"/>
+        <w:rPr>
+          <w:rFonts w:ascii="Calibri" w:eastAsia="Calibri" w:hAnsi="Calibri" w:cs="Calibri"/>
+          <w:b/>
+          <w:bCs/>
+        </w:rPr>
+      </w:pPr>
+    </w:p>
+    <w:p>
+      <w:pPr>
+        <w:rPr>
+          <w:rFonts w:ascii="Calibri" w:eastAsia="Calibri" w:hAnsi="Calibri" w:cs="Calibri"/>
+        </w:rPr>
+      </w:pPr>
+      <w:r>
+        <w:rPr>
+          <w:rFonts w:ascii="Calibri" w:eastAsia="Calibri" w:hAnsi="Calibri" w:cs="Calibri"/>
+        </w:rPr>
+        <w:tab/>
+      </w:r>
+      <w:r>
+        <w:rPr>
+          <w:rFonts w:ascii="Calibri" w:eastAsia="Calibri" w:hAnsi="Calibri" w:cs="Calibri"/>
+        </w:rPr>
+        <w:tab/>
+      </w:r>
+      <w:r>
+        <w:rPr>
+          <w:rFonts w:ascii="Calibri" w:eastAsia="Calibri" w:hAnsi="Calibri" w:cs="Calibri"/>
+        </w:rPr>
+        <w:tab/>
+      </w:r>
+      <w:r>
+        <w:rPr>
+          <w:rFonts w:ascii="Calibri" w:eastAsia="Calibri" w:hAnsi="Calibri" w:cs="Calibri"/>
+        </w:rPr>
+        <w:tab/>
+      </w:r>
+      <w:r>
+        <w:rPr>
+          <w:rFonts w:ascii="Calibri" w:eastAsia="Calibri" w:hAnsi="Calibri" w:cs="Calibri"/>
+        </w:rPr>
+        <w:tab/>
+        <w:t>${IMAGEM}</w:t>
+      </w:r>
+    </w:p>
+    <w:p>
+      <w:pPr>
+        <w:rPr>
+          <w:rFonts w:ascii="Calibri" w:eastAsia="Calibri" w:hAnsi="Calibri" w:cs="Calibri"/>
+        </w:rPr>
+      </w:pPr>
+    </w:p>
+    <w:p>
+      <w:pPr>
+        <w:pStyle w:val="Corpodetexto"/>
+        <w:spacing w:before="2"/>
+        <w:ind w:right="44"/>
+        <w:rPr>
+          <w:rFonts w:ascii="Calibri" w:eastAsia="Calibri" w:hAnsi="Calibri" w:cs="Calibri"/>
+        </w:rPr>
+      </w:pPr>
+    </w:p>
+    <w:p>
+      <w:pPr>
+        <w:pStyle w:val="Corpodetexto"/>
+        <w:spacing w:before="2"/>
+        <w:ind w:right="44"/>
+        <w:rPr>
+          <w:rFonts w:ascii="Calibri" w:hAnsi="Calibri"/>
+          <w:color w:val="000000"/>
+          <w:u w:color="000000"/>
+        </w:rPr>
+      </w:pPr>
+      <w:r>
+        <w:rPr>
+          <w:rFonts w:ascii="Calibri" w:hAnsi="Calibri"/>
+          <w:color w:val="000000"/>
+          <w:u w:color="000000"/>
+        </w:rPr>
+        <w:t>${TRATAMENTO_DECLARACAO}</w:t>
+      </w:r>
     </w:p>
     <w:p>
       <w:pPr>
@@ -5537,14 +5897,78 @@
     </w:p>
     <w:p>
       <w:pPr>
-        <w:pStyle w:val="Corpodetexto"/>
+        <w:rPr>
+          <w:rFonts w:ascii="Calibri" w:eastAsia="Calibri" w:hAnsi="Calibri" w:cs="Calibri"/>
+        </w:rPr>
+      </w:pPr>
+      <w:r>
+        <w:rPr>
+          <w:rFonts w:ascii="Calibri" w:eastAsia="Calibri" w:hAnsi="Calibri" w:cs="Calibri"/>
+        </w:rPr>
+        <w:tab/>
+      </w:r>
+      <w:r>
+        <w:rPr>
+          <w:rFonts w:ascii="Calibri" w:eastAsia="Calibri" w:hAnsi="Calibri" w:cs="Calibri"/>
+        </w:rPr>
+        <w:tab/>
+      </w:r>
+      <w:r>
+        <w:rPr>
+          <w:rFonts w:ascii="Calibri" w:eastAsia="Calibri" w:hAnsi="Calibri" w:cs="Calibri"/>
+        </w:rPr>
+        <w:tab/>
+      </w:r>
+      <w:r>
+        <w:rPr>
+          <w:rFonts w:ascii="Calibri" w:eastAsia="Calibri" w:hAnsi="Calibri" w:cs="Calibri"/>
+        </w:rPr>
+        <w:tab/>
+      </w:r>
+      <w:r>
+        <w:rPr>
+          <w:rFonts w:ascii="Calibri" w:eastAsia="Calibri" w:hAnsi="Calibri" w:cs="Calibri"/>
+        </w:rPr>
+        <w:tab/>
+        <w:t>${IMAGEM}</w:t>
+      </w:r>
+    </w:p>
+    <w:p>
+      <w:pPr>
+        <w:rPr>
+          <w:rFonts w:ascii="Calibri" w:eastAsia="Calibri" w:hAnsi="Calibri" w:cs="Calibri"/>
+        </w:rPr>
+      </w:pPr>
+    </w:p>
+    <w:p>
+      <w:pPr>
+        <w:pStyle w:val="Corpodetexto"/>
+        <w:spacing w:before="2"/>
         <w:ind w:right="44"/>
         <w:rPr>
           <w:rFonts w:ascii="Calibri" w:eastAsia="Calibri" w:hAnsi="Calibri" w:cs="Calibri"/>
-          <w:b/>
-          <w:bCs/>
-        </w:rPr>
-      </w:pPr>
+        </w:rPr>
+      </w:pPr>
+    </w:p>
+    <w:p>
+      <w:pPr>
+        <w:pStyle w:val="Corpodetexto"/>
+        <w:spacing w:before="2"/>
+        <w:ind w:right="44"/>
+        <w:rPr>
+          <w:rFonts w:ascii="Calibri" w:hAnsi="Calibri"/>
+          <w:color w:val="000000"/>
+          <w:u w:color="000000"/>
+        </w:rPr>
+      </w:pPr>
+      <w:r>
+        <w:rPr>
+          <w:rFonts w:ascii="Calibri" w:hAnsi="Calibri"/>
+          <w:color w:val="000000"/>
+          <w:u w:color="000000"/>
+        </w:rPr>
+        <w:t>${TRATAMENTO_DECLARACAO}</w:t>
+      </w:r>
     </w:p>
     <w:p>
       <w:pPr>
@@ -6461,6 +6885,95 @@
           <w:szCs w:val="24"/>
         </w:rPr>
       </w:pPr>
+    </w:p>
+    <w:p>
+      <w:pPr>
+        <w:pStyle w:val="Nivel2"/>
+        <w:spacing w:before="0" w:after="0" w:line="240" w:lineRule="auto"/>
+        <w:ind w:left="0" w:right="44" w:firstLine="0"/>
+        <w:rPr>
+          <w:rFonts w:ascii="Calibri" w:eastAsia="Calibri" w:hAnsi="Calibri" w:cs="Calibri"/>
+          <w:b/>
+          <w:bCs/>
+          <w:sz w:val="24"/>
+          <w:szCs w:val="24"/>
+        </w:rPr>
+      </w:pPr>
+    </w:p>
+    <w:p>
+      <w:pPr>
+        <w:rPr>
+          <w:rFonts w:ascii="Calibri" w:eastAsia="Calibri" w:hAnsi="Calibri" w:cs="Calibri"/>
+        </w:rPr>
+      </w:pPr>
+      <w:r>
+        <w:rPr>
+          <w:rFonts w:ascii="Calibri" w:eastAsia="Calibri" w:hAnsi="Calibri" w:cs="Calibri"/>
+        </w:rPr>
+        <w:tab/>
+      </w:r>
+      <w:r>
+        <w:rPr>
+          <w:rFonts w:ascii="Calibri" w:eastAsia="Calibri" w:hAnsi="Calibri" w:cs="Calibri"/>
+        </w:rPr>
+        <w:tab/>
+      </w:r>
+      <w:r>
+        <w:rPr>
+          <w:rFonts w:ascii="Calibri" w:eastAsia="Calibri" w:hAnsi="Calibri" w:cs="Calibri"/>
+        </w:rPr>
+        <w:tab/>
+      </w:r>
+      <w:r>
+        <w:rPr>
+          <w:rFonts w:ascii="Calibri" w:eastAsia="Calibri" w:hAnsi="Calibri" w:cs="Calibri"/>
+        </w:rPr>
+        <w:tab/>
+      </w:r>
+      <w:r>
+        <w:rPr>
+          <w:rFonts w:ascii="Calibri" w:eastAsia="Calibri" w:hAnsi="Calibri" w:cs="Calibri"/>
+        </w:rPr>
+        <w:tab/>
+        <w:t>${IMAGEM}</w:t>
+      </w:r>
+    </w:p>
+    <w:p>
+      <w:pPr>
+        <w:rPr>
+          <w:rFonts w:ascii="Calibri" w:eastAsia="Calibri" w:hAnsi="Calibri" w:cs="Calibri"/>
+        </w:rPr>
+      </w:pPr>
+    </w:p>
+    <w:p>
+      <w:pPr>
+        <w:pStyle w:val="Corpodetexto"/>
+        <w:spacing w:before="2"/>
+        <w:ind w:right="44"/>
+        <w:rPr>
+          <w:rFonts w:ascii="Calibri" w:eastAsia="Calibri" w:hAnsi="Calibri" w:cs="Calibri"/>
+        </w:rPr>
+      </w:pPr>
+    </w:p>
+    <w:p>
+      <w:pPr>
+        <w:pStyle w:val="Corpodetexto"/>
+        <w:spacing w:before="2"/>
+        <w:ind w:right="44"/>
+        <w:rPr>
+          <w:rFonts w:ascii="Calibri" w:hAnsi="Calibri"/>
+          <w:color w:val="000000"/>
+          <w:u w:color="000000"/>
+        </w:rPr>
+      </w:pPr>
+      <w:r>
+        <w:rPr>
+          <w:rFonts w:ascii="Calibri" w:hAnsi="Calibri"/>
+          <w:color w:val="000000"/>
+          <w:u w:color="000000"/>
+        </w:rPr>
+        <w:t>${TRATAMENTO_DECLARACAO}</w:t>
+      </w:r>
     </w:p>
     <w:p>
       <w:pPr>
@@ -6939,6 +7452,81 @@
     </w:p>
     <w:p>
       <w:pPr>
+        <w:rPr>
+          <w:rFonts w:ascii="Calibri" w:eastAsia="Calibri" w:hAnsi="Calibri" w:cs="Calibri"/>
+        </w:rPr>
+      </w:pPr>
+      <w:r>
+        <w:rPr>
+          <w:rFonts w:ascii="Calibri" w:eastAsia="Calibri" w:hAnsi="Calibri" w:cs="Calibri"/>
+        </w:rPr>
+        <w:tab/>
+      </w:r>
+      <w:r>
+        <w:rPr>
+          <w:rFonts w:ascii="Calibri" w:eastAsia="Calibri" w:hAnsi="Calibri" w:cs="Calibri"/>
+        </w:rPr>
+        <w:tab/>
+      </w:r>
+      <w:r>
+        <w:rPr>
+          <w:rFonts w:ascii="Calibri" w:eastAsia="Calibri" w:hAnsi="Calibri" w:cs="Calibri"/>
+        </w:rPr>
+        <w:tab/>
+      </w:r>
+      <w:r>
+        <w:rPr>
+          <w:rFonts w:ascii="Calibri" w:eastAsia="Calibri" w:hAnsi="Calibri" w:cs="Calibri"/>
+        </w:rPr>
+        <w:tab/>
+      </w:r>
+      <w:r>
+        <w:rPr>
+          <w:rFonts w:ascii="Calibri" w:eastAsia="Calibri" w:hAnsi="Calibri" w:cs="Calibri"/>
+        </w:rPr>
+        <w:tab/>
+        <w:t>${IMAGEM}</w:t>
+      </w:r>
+    </w:p>
+    <w:p>
+      <w:pPr>
+        <w:rPr>
+          <w:rFonts w:ascii="Calibri" w:eastAsia="Calibri" w:hAnsi="Calibri" w:cs="Calibri"/>
+        </w:rPr>
+      </w:pPr>
+    </w:p>
+    <w:p>
+      <w:pPr>
+        <w:pStyle w:val="Corpodetexto"/>
+        <w:spacing w:before="2"/>
+        <w:ind w:right="44"/>
+        <w:rPr>
+          <w:rFonts w:ascii="Calibri" w:eastAsia="Calibri" w:hAnsi="Calibri" w:cs="Calibri"/>
+        </w:rPr>
+      </w:pPr>
+    </w:p>
+    <w:p>
+      <w:pPr>
+        <w:pStyle w:val="Corpodetexto"/>
+        <w:spacing w:before="2"/>
+        <w:ind w:right="44"/>
+        <w:rPr>
+          <w:rFonts w:ascii="Calibri" w:hAnsi="Calibri"/>
+          <w:color w:val="000000"/>
+          <w:u w:color="000000"/>
+        </w:rPr>
+      </w:pPr>
+      <w:r>
+        <w:rPr>
+          <w:rFonts w:ascii="Calibri" w:hAnsi="Calibri"/>
+          <w:color w:val="000000"/>
+          <w:u w:color="000000"/>
+        </w:rPr>
+        <w:t>${TRATAMENTO_DECLARACAO}</w:t>
+      </w:r>
+    </w:p>
+    <w:p>
+      <w:pPr>
         <w:pStyle w:val="Nivel2"/>
         <w:spacing w:before="0" w:after="0" w:line="240" w:lineRule="auto"/>
         <w:ind w:left="0" w:right="44" w:firstLine="0"/>
@@ -6950,6 +7538,8 @@
           <w:szCs w:val="24"/>
         </w:rPr>
       </w:pPr>
+      <w:bookmarkStart w:id="1" w:name="_GoBack"/>
+      <w:bookmarkEnd w:id="1"/>
     </w:p>
     <w:p>
       <w:pPr>
@@ -6958,6 +7548,20 @@
         <w:ind w:left="0" w:right="44" w:firstLine="0"/>
         <w:rPr>
           <w:rFonts w:ascii="Calibri" w:eastAsia="Calibri" w:hAnsi="Calibri" w:cs="Calibri"/>
+          <w:b/>
+          <w:bCs/>
+          <w:sz w:val="24"/>
+          <w:szCs w:val="24"/>
+        </w:rPr>
+      </w:pPr>
+    </w:p>
+    <w:p>
+      <w:pPr>
+        <w:pStyle w:val="Nivel2"/>
+        <w:spacing w:before="0" w:after="0" w:line="240" w:lineRule="auto"/>
+        <w:ind w:left="0" w:right="44" w:firstLine="0"/>
+        <w:rPr>
+          <w:rFonts w:ascii="Calibri" w:eastAsia="Calibri" w:hAnsi="Calibri" w:cs="Calibri"/>
           <w:sz w:val="24"/>
           <w:szCs w:val="24"/>
         </w:rPr>
@@ -7092,8 +7696,6 @@
         </w:rPr>
         <w:t>que não existe qualquer vínculo de parentesco, direta e/ou indiretamente das pessoas que gerem nossa empresa com a contratante.</w:t>
       </w:r>
-      <w:bookmarkStart w:id="1" w:name="_GoBack"/>
-      <w:bookmarkEnd w:id="1"/>
     </w:p>
     <w:p>
       <w:pPr>
@@ -7399,7 +8001,7 @@
             </wp:anchor>
           </w:drawing>
         </mc:Choice>
-        <mc:Fallback xmlns:w16sdtfl="http://schemas.microsoft.com/office/word/2024/wordml/sdtformatlock" xmlns:w16sdtdh="http://schemas.microsoft.com/office/word/2020/wordml/sdtdatahash" xmlns:w16du="http://schemas.microsoft.com/office/word/2023/wordml/word16du" xmlns:w16="http://schemas.microsoft.com/office/word/2018/wordml" xmlns:w16cex="http://schemas.microsoft.com/office/word/2018/wordml/cex" xmlns:oel="http://schemas.microsoft.com/office/2019/extlst">
+        <mc:Fallback xmlns:oel="http://schemas.microsoft.com/office/2019/extlst" xmlns:w16cex="http://schemas.microsoft.com/office/word/2018/wordml/cex" xmlns:w16="http://schemas.microsoft.com/office/word/2018/wordml" xmlns:w16du="http://schemas.microsoft.com/office/word/2023/wordml/word16du" xmlns:w16sdtdh="http://schemas.microsoft.com/office/word/2020/wordml/sdtdatahash" xmlns:w16sdtfl="http://schemas.microsoft.com/office/word/2024/wordml/sdtformatlock">
           <w:pict>
             <v:roundrect w14:anchorId="3CFCAB68" id="officeArt object" o:spid="_x0000_s1026" alt="Retângulo" style="position:absolute;margin-left:0;margin-top:0;width:595pt;height:842pt;z-index:-251658240;visibility:visible;mso-wrap-style:square;mso-wrap-distance-left:12pt;mso-wrap-distance-top:12pt;mso-wrap-distance-right:12pt;mso-wrap-distance-bottom:12pt;mso-position-horizontal:absolute;mso-position-horizontal-relative:page;mso-position-vertical:absolute;mso-position-vertical-relative:page;v-text-anchor:top" arcsize="0" o:gfxdata="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" stroked="f" strokeweight="1pt">
               <v:stroke miterlimit="4" joinstyle="miter"/>
@@ -7822,6 +8424,7 @@
   <w:style w:type="paragraph" w:default="1" w:styleId="Normal">
     <w:name w:val="Normal"/>
     <w:qFormat/>
+    <w:rsid w:val="00DB04DF"/>
     <w:rPr>
       <w:rFonts w:ascii="SimSun" w:hAnsi="SimSun" w:cs="Arial Unicode MS"/>
       <w:color w:val="000000"/>

</xml_diff>